<commit_message>
New project and AWS Autoscaling notes created
</commit_message>
<xml_diff>
--- a/aws/class-notes/5-Elastic Load Balancing&Auto Scaling.docx
+++ b/aws/class-notes/5-Elastic Load Balancing&Auto Scaling.docx
@@ -851,14 +851,12 @@
     </w:p>
     <w:p>
       <w:pPr>
-        <w:pStyle w:val="Heading3"/>
-        <w:shd w:val="clear" w:color="auto" w:fill="FFFFFF"/>
-        <w:spacing w:before="0"/>
-        <w:rPr>
-          <w:rFonts w:ascii="Formular" w:hAnsi="Formular"/>
-          <w:color w:val="FF0000"/>
-          <w:sz w:val="28"/>
-          <w:szCs w:val="28"/>
+        <w:pStyle w:val="NormalWeb"/>
+        <w:shd w:val="clear" w:color="auto" w:fill="FFFFFF"/>
+        <w:spacing w:before="0" w:beforeAutospacing="0"/>
+        <w:rPr>
+          <w:rFonts w:ascii="Formular" w:hAnsi="Formular"/>
+          <w:color w:val="212529"/>
         </w:rPr>
       </w:pPr>
       <w:r>
@@ -1071,20 +1069,17 @@
         </w:rPr>
         <w:t>It can also be used for load balancing the HTTP or HTTPs traffic and use layer 7-specific features.</w:t>
       </w:r>
-    </w:p>
-    <w:p>
-      <w:pPr>
-        <w:shd w:val="clear" w:color="auto" w:fill="FFFFFF"/>
-        <w:spacing w:after="100" w:afterAutospacing="1" w:line="240" w:lineRule="auto"/>
-        <w:rPr>
-          <w:rFonts w:ascii="Formular" w:eastAsia="Times New Roman" w:hAnsi="Formular" w:cs="Times New Roman"/>
-          <w:noProof w:val="0"/>
-          <w:color w:val="212529"/>
-          <w:sz w:val="24"/>
-          <w:szCs w:val="24"/>
-          <w:lang w:val="en-GB" w:eastAsia="en-GB"/>
-        </w:rPr>
-      </w:pPr>
+      <w:r>
+        <w:rPr>
+          <w:rFonts w:ascii="Formular" w:eastAsia="Times New Roman" w:hAnsi="Formular" w:cs="Times New Roman"/>
+          <w:noProof w:val="0"/>
+          <w:color w:val="212529"/>
+          <w:sz w:val="24"/>
+          <w:szCs w:val="24"/>
+          <w:lang w:val="en-GB" w:eastAsia="en-GB"/>
+        </w:rPr>
+        <w:t xml:space="preserve"> </w:t>
+      </w:r>
       <w:r>
         <w:rPr>
           <w:rFonts w:ascii="Formular" w:eastAsia="Times New Roman" w:hAnsi="Formular" w:cs="Times New Roman"/>
@@ -1116,17 +1111,1029 @@
           <w:bCs w:val="0"/>
           <w:color w:val="FF0000"/>
         </w:rPr>
-        <w:t>Auto Scaling</w:t>
-      </w:r>
-      <w:r>
+        <w:t>Auto Scaling:</w:t>
+      </w:r>
+    </w:p>
+    <w:p>
+      <w:pPr>
+        <w:pStyle w:val="Heading2"/>
+        <w:shd w:val="clear" w:color="auto" w:fill="FFFFFF"/>
+        <w:spacing w:before="0" w:beforeAutospacing="0"/>
         <w:rPr>
           <w:rFonts w:ascii="Formular" w:hAnsi="Formular"/>
           <w:b w:val="0"/>
           <w:bCs w:val="0"/>
-          <w:color w:val="FF0000"/>
-        </w:rPr>
-        <w:t>:</w:t>
-      </w:r>
+          <w:sz w:val="24"/>
+          <w:szCs w:val="24"/>
+        </w:rPr>
+      </w:pPr>
+      <w:r>
+        <w:rPr>
+          <w:rFonts w:ascii="Formular" w:hAnsi="Formular"/>
+          <w:b w:val="0"/>
+          <w:bCs w:val="0"/>
+          <w:sz w:val="24"/>
+          <w:szCs w:val="24"/>
+        </w:rPr>
+        <w:t>Auto scaling automate the increasing or decreasing of my existing virtual machines when demand changes over time.</w:t>
+      </w:r>
+    </w:p>
+    <w:p>
+      <w:pPr>
+        <w:pStyle w:val="Heading2"/>
+        <w:shd w:val="clear" w:color="auto" w:fill="FFFFFF"/>
+        <w:spacing w:before="0" w:beforeAutospacing="0"/>
+        <w:rPr>
+          <w:rFonts w:ascii="Formular" w:hAnsi="Formular"/>
+          <w:b w:val="0"/>
+          <w:bCs w:val="0"/>
+          <w:color w:val="212529"/>
+          <w:sz w:val="24"/>
+          <w:szCs w:val="24"/>
+          <w:shd w:val="clear" w:color="auto" w:fill="FFFFFF"/>
+        </w:rPr>
+      </w:pPr>
+      <w:r>
+        <w:rPr>
+          <w:rFonts w:ascii="Formular" w:hAnsi="Formular"/>
+          <w:b w:val="0"/>
+          <w:bCs w:val="0"/>
+          <w:color w:val="212529"/>
+          <w:sz w:val="24"/>
+          <w:szCs w:val="24"/>
+          <w:shd w:val="clear" w:color="auto" w:fill="FFFFFF"/>
+        </w:rPr>
+        <w:t>It helps you ensure that you have the correct number of Amazon EC2 instances available to handle the load for your application.</w:t>
+      </w:r>
+    </w:p>
+    <w:p>
+      <w:pPr>
+        <w:pStyle w:val="Heading2"/>
+        <w:shd w:val="clear" w:color="auto" w:fill="FFFFFF"/>
+        <w:spacing w:before="0" w:beforeAutospacing="0"/>
+        <w:rPr>
+          <w:rFonts w:ascii="Formular" w:hAnsi="Formular"/>
+          <w:b w:val="0"/>
+          <w:bCs w:val="0"/>
+          <w:color w:val="212529"/>
+          <w:sz w:val="24"/>
+          <w:szCs w:val="24"/>
+          <w:shd w:val="clear" w:color="auto" w:fill="FFFFFF"/>
+        </w:rPr>
+      </w:pPr>
+      <w:r>
+        <w:rPr>
+          <w:rFonts w:ascii="Formular" w:hAnsi="Formular"/>
+          <w:b w:val="0"/>
+          <w:bCs w:val="0"/>
+          <w:color w:val="212529"/>
+          <w:sz w:val="24"/>
+          <w:szCs w:val="24"/>
+          <w:shd w:val="clear" w:color="auto" w:fill="FFFFFF"/>
+        </w:rPr>
+        <w:t>We can add or remove a new virtual machine when it is necessary. So, you can expand your system to respond to that demand according to the size of the request you receive, and automatically collapse when the demand decreases.</w:t>
+      </w:r>
+    </w:p>
+    <w:p>
+      <w:pPr>
+        <w:pStyle w:val="Heading3"/>
+        <w:shd w:val="clear" w:color="auto" w:fill="FFFFFF"/>
+        <w:spacing w:before="0"/>
+        <w:rPr>
+          <w:rFonts w:ascii="Formular" w:hAnsi="Formular"/>
+          <w:color w:val="FF0000"/>
+          <w:sz w:val="32"/>
+          <w:szCs w:val="32"/>
+        </w:rPr>
+      </w:pPr>
+      <w:r>
+        <w:rPr>
+          <w:rFonts w:ascii="Formular" w:hAnsi="Formular"/>
+          <w:color w:val="FF0000"/>
+          <w:sz w:val="32"/>
+          <w:szCs w:val="32"/>
+        </w:rPr>
+        <w:t>Benefits of Auto Scaling</w:t>
+      </w:r>
+    </w:p>
+    <w:p>
+      <w:r>
+        <w:rPr>
+          <w:rFonts w:ascii="Formular" w:hAnsi="Formular"/>
+          <w:sz w:val="24"/>
+          <w:szCs w:val="24"/>
+        </w:rPr>
+        <w:drawing>
+          <wp:inline distT="0" distB="0" distL="0" distR="0" wp14:anchorId="47D27660" wp14:editId="0CD7AA2A">
+            <wp:extent cx="4069363" cy="2194560"/>
+            <wp:effectExtent l="0" t="0" r="7620" b="0"/>
+            <wp:docPr id="4" name="Picture 4"/>
+            <wp:cNvGraphicFramePr>
+              <a:graphicFrameLocks xmlns:a="http://schemas.openxmlformats.org/drawingml/2006/main" noChangeAspect="1"/>
+            </wp:cNvGraphicFramePr>
+            <a:graphic xmlns:a="http://schemas.openxmlformats.org/drawingml/2006/main">
+              <a:graphicData uri="http://schemas.openxmlformats.org/drawingml/2006/picture">
+                <pic:pic xmlns:pic="http://schemas.openxmlformats.org/drawingml/2006/picture">
+                  <pic:nvPicPr>
+                    <pic:cNvPr id="1" name=""/>
+                    <pic:cNvPicPr/>
+                  </pic:nvPicPr>
+                  <pic:blipFill>
+                    <a:blip r:embed="rId7"/>
+                    <a:stretch>
+                      <a:fillRect/>
+                    </a:stretch>
+                  </pic:blipFill>
+                  <pic:spPr>
+                    <a:xfrm>
+                      <a:off x="0" y="0"/>
+                      <a:ext cx="4108936" cy="2215901"/>
+                    </a:xfrm>
+                    <a:prstGeom prst="rect">
+                      <a:avLst/>
+                    </a:prstGeom>
+                  </pic:spPr>
+                </pic:pic>
+              </a:graphicData>
+            </a:graphic>
+          </wp:inline>
+        </w:drawing>
+      </w:r>
+    </w:p>
+    <w:p>
+      <w:pPr>
+        <w:shd w:val="clear" w:color="auto" w:fill="FFFFFF"/>
+        <w:spacing w:after="100" w:afterAutospacing="1" w:line="240" w:lineRule="auto"/>
+        <w:rPr>
+          <w:rFonts w:ascii="Formular" w:eastAsia="Times New Roman" w:hAnsi="Formular" w:cs="Times New Roman"/>
+          <w:noProof w:val="0"/>
+          <w:color w:val="FF0000"/>
+          <w:sz w:val="28"/>
+          <w:szCs w:val="28"/>
+          <w:lang w:val="en-GB" w:eastAsia="en-GB"/>
+        </w:rPr>
+      </w:pPr>
+      <w:r>
+        <w:rPr>
+          <w:rFonts w:ascii="Formular" w:eastAsia="Times New Roman" w:hAnsi="Formular" w:cs="Times New Roman"/>
+          <w:noProof w:val="0"/>
+          <w:color w:val="FF0000"/>
+          <w:sz w:val="28"/>
+          <w:szCs w:val="28"/>
+          <w:lang w:val="en-GB" w:eastAsia="en-GB"/>
+        </w:rPr>
+        <w:lastRenderedPageBreak/>
+        <w:t>Setup Scaling Quickly:</w:t>
+      </w:r>
+    </w:p>
+    <w:p>
+      <w:pPr>
+        <w:shd w:val="clear" w:color="auto" w:fill="FFFFFF"/>
+        <w:spacing w:after="100" w:afterAutospacing="1" w:line="240" w:lineRule="auto"/>
+        <w:rPr>
+          <w:rFonts w:ascii="Formular" w:eastAsia="Times New Roman" w:hAnsi="Formular" w:cs="Times New Roman"/>
+          <w:noProof w:val="0"/>
+          <w:color w:val="212529"/>
+          <w:sz w:val="24"/>
+          <w:szCs w:val="24"/>
+          <w:lang w:val="en-GB" w:eastAsia="en-GB"/>
+        </w:rPr>
+      </w:pPr>
+      <w:r>
+        <w:rPr>
+          <w:rFonts w:ascii="Formular" w:eastAsia="Times New Roman" w:hAnsi="Formular" w:cs="Times New Roman"/>
+          <w:noProof w:val="0"/>
+          <w:color w:val="212529"/>
+          <w:sz w:val="24"/>
+          <w:szCs w:val="24"/>
+          <w:lang w:val="en-GB" w:eastAsia="en-GB"/>
+        </w:rPr>
+        <w:t>AWS Auto Scaling lets you set target utilization levels for multiple resources in a single, intuitive interface. You can quickly see the average utilization of all of your scalable resources without having to navigate to other consoles.</w:t>
+      </w:r>
+    </w:p>
+    <w:p>
+      <w:pPr>
+        <w:shd w:val="clear" w:color="auto" w:fill="FFFFFF"/>
+        <w:spacing w:after="100" w:afterAutospacing="1" w:line="240" w:lineRule="auto"/>
+        <w:rPr>
+          <w:rFonts w:ascii="Formular" w:eastAsia="Times New Roman" w:hAnsi="Formular" w:cs="Times New Roman"/>
+          <w:noProof w:val="0"/>
+          <w:color w:val="FF0000"/>
+          <w:sz w:val="28"/>
+          <w:szCs w:val="28"/>
+          <w:lang w:val="en-GB" w:eastAsia="en-GB"/>
+        </w:rPr>
+      </w:pPr>
+      <w:r>
+        <w:rPr>
+          <w:rFonts w:ascii="Formular" w:eastAsia="Times New Roman" w:hAnsi="Formular" w:cs="Times New Roman"/>
+          <w:noProof w:val="0"/>
+          <w:color w:val="FF0000"/>
+          <w:sz w:val="28"/>
+          <w:szCs w:val="28"/>
+          <w:lang w:val="en-GB" w:eastAsia="en-GB"/>
+        </w:rPr>
+        <w:t>Pay Only for What You Need:</w:t>
+      </w:r>
+    </w:p>
+    <w:p>
+      <w:pPr>
+        <w:shd w:val="clear" w:color="auto" w:fill="FFFFFF"/>
+        <w:spacing w:after="100" w:afterAutospacing="1" w:line="240" w:lineRule="auto"/>
+        <w:rPr>
+          <w:rFonts w:ascii="Formular" w:eastAsia="Times New Roman" w:hAnsi="Formular" w:cs="Times New Roman"/>
+          <w:noProof w:val="0"/>
+          <w:color w:val="212529"/>
+          <w:sz w:val="24"/>
+          <w:szCs w:val="24"/>
+          <w:lang w:val="en-GB" w:eastAsia="en-GB"/>
+        </w:rPr>
+      </w:pPr>
+      <w:r>
+        <w:rPr>
+          <w:rFonts w:ascii="Formular" w:eastAsia="Times New Roman" w:hAnsi="Formular" w:cs="Times New Roman"/>
+          <w:noProof w:val="0"/>
+          <w:color w:val="212529"/>
+          <w:sz w:val="24"/>
+          <w:szCs w:val="24"/>
+          <w:lang w:val="en-GB" w:eastAsia="en-GB"/>
+        </w:rPr>
+        <w:t>AWS Auto Scaling can help you optimize your utilization and cost efficiencies when consuming AWS services so you only pay for the resources you actually need. When demand drops, AWS Auto Scaling will automatically remove any excess resource capacity so you avoid overspending. </w:t>
+      </w:r>
+      <w:r>
+        <w:rPr>
+          <w:rFonts w:ascii="Formular" w:eastAsia="Times New Roman" w:hAnsi="Formular" w:cs="Times New Roman"/>
+          <w:b/>
+          <w:bCs/>
+          <w:noProof w:val="0"/>
+          <w:color w:val="212529"/>
+          <w:sz w:val="24"/>
+          <w:szCs w:val="24"/>
+          <w:lang w:val="en-GB" w:eastAsia="en-GB"/>
+        </w:rPr>
+        <w:t>AWS Auto Scaling is free to use and allows you to optimize the costs of your AWS environment.</w:t>
+      </w:r>
+    </w:p>
+    <w:p>
+      <w:pPr>
+        <w:shd w:val="clear" w:color="auto" w:fill="FFFFFF"/>
+        <w:spacing w:after="100" w:afterAutospacing="1" w:line="240" w:lineRule="auto"/>
+        <w:rPr>
+          <w:rFonts w:ascii="Formular" w:eastAsia="Times New Roman" w:hAnsi="Formular" w:cs="Times New Roman"/>
+          <w:noProof w:val="0"/>
+          <w:color w:val="FF0000"/>
+          <w:sz w:val="28"/>
+          <w:szCs w:val="28"/>
+          <w:lang w:val="en-GB" w:eastAsia="en-GB"/>
+        </w:rPr>
+      </w:pPr>
+      <w:r>
+        <w:rPr>
+          <w:rFonts w:ascii="Formular" w:eastAsia="Times New Roman" w:hAnsi="Formular" w:cs="Times New Roman"/>
+          <w:noProof w:val="0"/>
+          <w:color w:val="FF0000"/>
+          <w:sz w:val="28"/>
+          <w:szCs w:val="28"/>
+          <w:lang w:val="en-GB" w:eastAsia="en-GB"/>
+        </w:rPr>
+        <w:t>Automatically Maintain Performance:</w:t>
+      </w:r>
+    </w:p>
+    <w:p>
+      <w:pPr>
+        <w:shd w:val="clear" w:color="auto" w:fill="FFFFFF"/>
+        <w:spacing w:after="100" w:afterAutospacing="1" w:line="240" w:lineRule="auto"/>
+        <w:rPr>
+          <w:rFonts w:ascii="Formular" w:eastAsia="Times New Roman" w:hAnsi="Formular" w:cs="Times New Roman"/>
+          <w:noProof w:val="0"/>
+          <w:color w:val="212529"/>
+          <w:sz w:val="24"/>
+          <w:szCs w:val="24"/>
+          <w:lang w:val="en-GB" w:eastAsia="en-GB"/>
+        </w:rPr>
+      </w:pPr>
+      <w:r>
+        <w:rPr>
+          <w:rFonts w:ascii="Formular" w:eastAsia="Times New Roman" w:hAnsi="Formular" w:cs="Times New Roman"/>
+          <w:noProof w:val="0"/>
+          <w:color w:val="212529"/>
+          <w:sz w:val="24"/>
+          <w:szCs w:val="24"/>
+          <w:lang w:val="en-GB" w:eastAsia="en-GB"/>
+        </w:rPr>
+        <w:t>Using AWS Auto Scaling, you maintain optimal application performance and availability, even when workloads are periodic, unpredictable, or continuously changing. AWS Auto Scaling continually monitors your applications to make sure that they are operating at your desired performance levels.</w:t>
+      </w:r>
+    </w:p>
+    <w:p>
+      <w:pPr>
+        <w:shd w:val="clear" w:color="auto" w:fill="FFFFFF"/>
+        <w:spacing w:after="100" w:afterAutospacing="1" w:line="240" w:lineRule="auto"/>
+        <w:rPr>
+          <w:rFonts w:ascii="Formular" w:eastAsia="Times New Roman" w:hAnsi="Formular" w:cs="Times New Roman"/>
+          <w:noProof w:val="0"/>
+          <w:color w:val="FF0000"/>
+          <w:sz w:val="28"/>
+          <w:szCs w:val="28"/>
+          <w:lang w:val="en-GB" w:eastAsia="en-GB"/>
+        </w:rPr>
+      </w:pPr>
+      <w:r>
+        <w:rPr>
+          <w:rFonts w:ascii="Formular" w:eastAsia="Times New Roman" w:hAnsi="Formular" w:cs="Times New Roman"/>
+          <w:noProof w:val="0"/>
+          <w:color w:val="FF0000"/>
+          <w:sz w:val="28"/>
+          <w:szCs w:val="28"/>
+          <w:lang w:val="en-GB" w:eastAsia="en-GB"/>
+        </w:rPr>
+        <w:t>Make Smart Scaling Decisions:</w:t>
+      </w:r>
+    </w:p>
+    <w:p>
+      <w:pPr>
+        <w:shd w:val="clear" w:color="auto" w:fill="FFFFFF"/>
+        <w:spacing w:after="100" w:afterAutospacing="1" w:line="240" w:lineRule="auto"/>
+        <w:rPr>
+          <w:rFonts w:ascii="Formular" w:eastAsia="Times New Roman" w:hAnsi="Formular" w:cs="Times New Roman"/>
+          <w:noProof w:val="0"/>
+          <w:color w:val="212529"/>
+          <w:sz w:val="24"/>
+          <w:szCs w:val="24"/>
+          <w:lang w:val="en-GB" w:eastAsia="en-GB"/>
+        </w:rPr>
+      </w:pPr>
+      <w:r>
+        <w:rPr>
+          <w:rFonts w:ascii="Formular" w:eastAsia="Times New Roman" w:hAnsi="Formular" w:cs="Times New Roman"/>
+          <w:noProof w:val="0"/>
+          <w:color w:val="212529"/>
+          <w:sz w:val="24"/>
+          <w:szCs w:val="24"/>
+          <w:lang w:val="en-GB" w:eastAsia="en-GB"/>
+        </w:rPr>
+        <w:t>If you try to make scaling instead of AWS Auto Scaling you may not always find an optimum solution. AWS Auto Scaling automatically creates all of the scaling policies and sets targets for you based on your preference. AWS Auto Scaling monitors your application and automatically adds or removes capacity from your resource groups in real-time as demands change.</w:t>
+      </w:r>
+    </w:p>
+    <w:p>
+      <w:pPr>
+        <w:pStyle w:val="Heading3"/>
+        <w:shd w:val="clear" w:color="auto" w:fill="FFFFFF"/>
+        <w:spacing w:before="0"/>
+        <w:rPr>
+          <w:rFonts w:ascii="Formular" w:hAnsi="Formular"/>
+          <w:color w:val="FF0000"/>
+          <w:sz w:val="36"/>
+          <w:szCs w:val="36"/>
+        </w:rPr>
+      </w:pPr>
+      <w:r>
+        <w:rPr>
+          <w:rFonts w:ascii="Formular" w:hAnsi="Formular"/>
+          <w:color w:val="FF0000"/>
+          <w:sz w:val="36"/>
+          <w:szCs w:val="36"/>
+        </w:rPr>
+        <w:t>Auto Scaling Working Process</w:t>
+      </w:r>
+    </w:p>
+    <w:p>
+      <w:r>
+        <w:drawing>
+          <wp:inline distT="0" distB="0" distL="0" distR="0" wp14:anchorId="1383C38A" wp14:editId="57C33BA4">
+            <wp:extent cx="4152900" cy="3248025"/>
+            <wp:effectExtent l="0" t="0" r="0" b="9525"/>
+            <wp:docPr id="5" name="Picture 5"/>
+            <wp:cNvGraphicFramePr>
+              <a:graphicFrameLocks xmlns:a="http://schemas.openxmlformats.org/drawingml/2006/main" noChangeAspect="1"/>
+            </wp:cNvGraphicFramePr>
+            <a:graphic xmlns:a="http://schemas.openxmlformats.org/drawingml/2006/main">
+              <a:graphicData uri="http://schemas.openxmlformats.org/drawingml/2006/picture">
+                <pic:pic xmlns:pic="http://schemas.openxmlformats.org/drawingml/2006/picture">
+                  <pic:nvPicPr>
+                    <pic:cNvPr id="5" name="Picture 5"/>
+                    <pic:cNvPicPr/>
+                  </pic:nvPicPr>
+                  <pic:blipFill>
+                    <a:blip r:embed="rId8">
+                      <a:extLst>
+                        <a:ext uri="{28A0092B-C50C-407E-A947-70E740481C1C}">
+                          <a14:useLocalDpi xmlns:a14="http://schemas.microsoft.com/office/drawing/2010/main" val="0"/>
+                        </a:ext>
+                      </a:extLst>
+                    </a:blip>
+                    <a:stretch>
+                      <a:fillRect/>
+                    </a:stretch>
+                  </pic:blipFill>
+                  <pic:spPr>
+                    <a:xfrm>
+                      <a:off x="0" y="0"/>
+                      <a:ext cx="4152900" cy="3248025"/>
+                    </a:xfrm>
+                    <a:prstGeom prst="rect">
+                      <a:avLst/>
+                    </a:prstGeom>
+                  </pic:spPr>
+                </pic:pic>
+              </a:graphicData>
+            </a:graphic>
+          </wp:inline>
+        </w:drawing>
+      </w:r>
+    </w:p>
+    <w:p>
+      <w:pPr>
+        <w:pStyle w:val="Heading3"/>
+        <w:shd w:val="clear" w:color="auto" w:fill="FFFFFF"/>
+        <w:spacing w:before="0"/>
+        <w:rPr>
+          <w:rFonts w:ascii="Formular" w:hAnsi="Formular"/>
+          <w:color w:val="FF0000"/>
+          <w:sz w:val="32"/>
+          <w:szCs w:val="32"/>
+        </w:rPr>
+      </w:pPr>
+      <w:r>
+        <w:rPr>
+          <w:rFonts w:ascii="Formular" w:hAnsi="Formular"/>
+          <w:color w:val="FF0000"/>
+          <w:sz w:val="32"/>
+          <w:szCs w:val="32"/>
+        </w:rPr>
+        <w:lastRenderedPageBreak/>
+        <w:t>Installing Stress Tool</w:t>
+      </w:r>
+    </w:p>
+    <w:p>
+      <w:pPr>
+        <w:pStyle w:val="NormalWeb"/>
+        <w:numPr>
+          <w:ilvl w:val="0"/>
+          <w:numId w:val="3"/>
+        </w:numPr>
+        <w:shd w:val="clear" w:color="auto" w:fill="FFFFFF"/>
+        <w:spacing w:before="0" w:beforeAutospacing="0"/>
+        <w:rPr>
+          <w:rFonts w:ascii="Formular" w:hAnsi="Formular"/>
+          <w:color w:val="212529"/>
+        </w:rPr>
+      </w:pPr>
+      <w:r>
+        <w:rPr>
+          <w:rFonts w:ascii="Formular" w:hAnsi="Formular"/>
+          <w:color w:val="212529"/>
+        </w:rPr>
+        <w:t>First connect to ec2 instance via Terminal</w:t>
+      </w:r>
+    </w:p>
+    <w:p>
+      <w:pPr>
+        <w:pStyle w:val="NormalWeb"/>
+        <w:numPr>
+          <w:ilvl w:val="0"/>
+          <w:numId w:val="3"/>
+        </w:numPr>
+        <w:shd w:val="clear" w:color="auto" w:fill="FFFFFF"/>
+        <w:spacing w:before="0" w:beforeAutospacing="0"/>
+        <w:rPr>
+          <w:rFonts w:ascii="Formular" w:hAnsi="Formular"/>
+          <w:color w:val="212529"/>
+        </w:rPr>
+      </w:pPr>
+      <w:r>
+        <w:rPr>
+          <w:rFonts w:ascii="Formular" w:hAnsi="Formular"/>
+          <w:color w:val="212529"/>
+        </w:rPr>
+        <w:t>Get root privileges</w:t>
+      </w:r>
+    </w:p>
+    <w:p>
+      <w:pPr>
+        <w:pStyle w:val="HTMLPreformatted"/>
+        <w:shd w:val="clear" w:color="auto" w:fill="FFFFFF"/>
+        <w:rPr>
+          <w:rStyle w:val="HTMLCode"/>
+          <w:rFonts w:ascii="Consolas" w:hAnsi="Consolas"/>
+          <w:color w:val="FF0000"/>
+          <w:sz w:val="24"/>
+          <w:szCs w:val="24"/>
+        </w:rPr>
+      </w:pPr>
+      <w:r>
+        <w:rPr>
+          <w:rStyle w:val="HTMLCode"/>
+          <w:rFonts w:ascii="Consolas" w:hAnsi="Consolas"/>
+          <w:color w:val="FF0000"/>
+          <w:sz w:val="24"/>
+          <w:szCs w:val="24"/>
+        </w:rPr>
+        <w:t xml:space="preserve"> </w:t>
+      </w:r>
+      <w:r>
+        <w:rPr>
+          <w:rStyle w:val="HTMLCode"/>
+          <w:rFonts w:ascii="Consolas" w:hAnsi="Consolas"/>
+          <w:color w:val="FF0000"/>
+          <w:sz w:val="24"/>
+          <w:szCs w:val="24"/>
+        </w:rPr>
+        <w:t xml:space="preserve">~ </w:t>
+      </w:r>
+      <w:proofErr w:type="spellStart"/>
+      <w:r>
+        <w:rPr>
+          <w:rStyle w:val="HTMLCode"/>
+          <w:rFonts w:ascii="Consolas" w:hAnsi="Consolas"/>
+          <w:color w:val="FF0000"/>
+          <w:sz w:val="24"/>
+          <w:szCs w:val="24"/>
+        </w:rPr>
+        <w:t>sudo</w:t>
+      </w:r>
+      <w:proofErr w:type="spellEnd"/>
+      <w:r>
+        <w:rPr>
+          <w:rStyle w:val="HTMLCode"/>
+          <w:rFonts w:ascii="Consolas" w:hAnsi="Consolas"/>
+          <w:color w:val="FF0000"/>
+          <w:sz w:val="24"/>
+          <w:szCs w:val="24"/>
+        </w:rPr>
+        <w:t xml:space="preserve"> </w:t>
+      </w:r>
+      <w:proofErr w:type="spellStart"/>
+      <w:r>
+        <w:rPr>
+          <w:rStyle w:val="HTMLCode"/>
+          <w:rFonts w:ascii="Consolas" w:hAnsi="Consolas"/>
+          <w:color w:val="FF0000"/>
+          <w:sz w:val="24"/>
+          <w:szCs w:val="24"/>
+        </w:rPr>
+        <w:t>su</w:t>
+      </w:r>
+      <w:proofErr w:type="spellEnd"/>
+      <w:r>
+        <w:rPr>
+          <w:rStyle w:val="HTMLCode"/>
+          <w:rFonts w:ascii="Consolas" w:hAnsi="Consolas"/>
+          <w:color w:val="FF0000"/>
+          <w:sz w:val="24"/>
+          <w:szCs w:val="24"/>
+        </w:rPr>
+        <w:t xml:space="preserve"> </w:t>
+      </w:r>
+    </w:p>
+    <w:p>
+      <w:pPr>
+        <w:numPr>
+          <w:ilvl w:val="0"/>
+          <w:numId w:val="4"/>
+        </w:numPr>
+        <w:shd w:val="clear" w:color="auto" w:fill="FFFFFF"/>
+        <w:spacing w:before="100" w:beforeAutospacing="1" w:after="100" w:afterAutospacing="1" w:line="240" w:lineRule="auto"/>
+        <w:rPr>
+          <w:rFonts w:ascii="Formular" w:hAnsi="Formular"/>
+          <w:color w:val="212529"/>
+          <w:sz w:val="24"/>
+          <w:szCs w:val="24"/>
+        </w:rPr>
+      </w:pPr>
+      <w:r>
+        <w:rPr>
+          <w:rFonts w:ascii="Formular" w:hAnsi="Formular"/>
+          <w:color w:val="212529"/>
+          <w:sz w:val="24"/>
+          <w:szCs w:val="24"/>
+        </w:rPr>
+        <w:t>Then install and run stress application with the following commands and increase CPU usage.</w:t>
+      </w:r>
+    </w:p>
+    <w:p>
+      <w:pPr>
+        <w:pStyle w:val="HTMLPreformatted"/>
+        <w:shd w:val="clear" w:color="auto" w:fill="FFFFFF"/>
+        <w:rPr>
+          <w:rStyle w:val="HTMLCode"/>
+          <w:rFonts w:ascii="Consolas" w:hAnsi="Consolas"/>
+          <w:color w:val="FF0000"/>
+          <w:sz w:val="24"/>
+          <w:szCs w:val="24"/>
+        </w:rPr>
+      </w:pPr>
+      <w:r>
+        <w:rPr>
+          <w:rStyle w:val="HTMLCode"/>
+          <w:rFonts w:ascii="Consolas" w:hAnsi="Consolas"/>
+          <w:color w:val="FF0000"/>
+          <w:sz w:val="24"/>
+          <w:szCs w:val="24"/>
+        </w:rPr>
+        <w:t xml:space="preserve">~ </w:t>
+      </w:r>
+      <w:r>
+        <w:rPr>
+          <w:rStyle w:val="HTMLCode"/>
+          <w:rFonts w:ascii="Consolas" w:hAnsi="Consolas"/>
+          <w:color w:val="FF0000"/>
+          <w:sz w:val="24"/>
+          <w:szCs w:val="24"/>
+        </w:rPr>
+        <w:t>yum install https://dl.fedoraproject.org/pub/epel/epel-release-latest-7.noarch.rpm</w:t>
+      </w:r>
+    </w:p>
+    <w:p>
+      <w:pPr>
+        <w:pStyle w:val="HTMLPreformatted"/>
+        <w:shd w:val="clear" w:color="auto" w:fill="FFFFFF"/>
+        <w:rPr>
+          <w:rStyle w:val="HTMLCode"/>
+          <w:rFonts w:ascii="Consolas" w:hAnsi="Consolas"/>
+          <w:color w:val="FF0000"/>
+          <w:sz w:val="24"/>
+          <w:szCs w:val="24"/>
+        </w:rPr>
+      </w:pPr>
+      <w:r>
+        <w:rPr>
+          <w:rStyle w:val="HTMLCode"/>
+          <w:rFonts w:ascii="Consolas" w:hAnsi="Consolas"/>
+          <w:color w:val="FF0000"/>
+          <w:sz w:val="24"/>
+          <w:szCs w:val="24"/>
+        </w:rPr>
+        <w:t xml:space="preserve">~ </w:t>
+      </w:r>
+      <w:r>
+        <w:rPr>
+          <w:rStyle w:val="HTMLCode"/>
+          <w:rFonts w:ascii="Consolas" w:hAnsi="Consolas"/>
+          <w:color w:val="FF0000"/>
+          <w:sz w:val="24"/>
+          <w:szCs w:val="24"/>
+        </w:rPr>
+        <w:t>yum install stress</w:t>
+      </w:r>
+    </w:p>
+    <w:p>
+      <w:pPr>
+        <w:pStyle w:val="HTMLPreformatted"/>
+        <w:shd w:val="clear" w:color="auto" w:fill="FFFFFF"/>
+        <w:rPr>
+          <w:rStyle w:val="HTMLCode"/>
+          <w:rFonts w:ascii="Consolas" w:hAnsi="Consolas"/>
+          <w:color w:val="FF0000"/>
+          <w:sz w:val="24"/>
+          <w:szCs w:val="24"/>
+        </w:rPr>
+      </w:pPr>
+      <w:r>
+        <w:rPr>
+          <w:rStyle w:val="HTMLCode"/>
+          <w:rFonts w:ascii="Consolas" w:hAnsi="Consolas"/>
+          <w:color w:val="FF0000"/>
+          <w:sz w:val="24"/>
+          <w:szCs w:val="24"/>
+        </w:rPr>
+        <w:t xml:space="preserve">~ </w:t>
+      </w:r>
+      <w:r>
+        <w:rPr>
+          <w:rStyle w:val="HTMLCode"/>
+          <w:rFonts w:ascii="Consolas" w:hAnsi="Consolas"/>
+          <w:color w:val="FF0000"/>
+          <w:sz w:val="24"/>
+          <w:szCs w:val="24"/>
+        </w:rPr>
+        <w:t>stress --</w:t>
+      </w:r>
+      <w:proofErr w:type="spellStart"/>
+      <w:r>
+        <w:rPr>
+          <w:rStyle w:val="HTMLCode"/>
+          <w:rFonts w:ascii="Consolas" w:hAnsi="Consolas"/>
+          <w:color w:val="FF0000"/>
+          <w:sz w:val="24"/>
+          <w:szCs w:val="24"/>
+        </w:rPr>
+        <w:t>cpu</w:t>
+      </w:r>
+      <w:proofErr w:type="spellEnd"/>
+      <w:r>
+        <w:rPr>
+          <w:rStyle w:val="HTMLCode"/>
+          <w:rFonts w:ascii="Consolas" w:hAnsi="Consolas"/>
+          <w:color w:val="FF0000"/>
+          <w:sz w:val="24"/>
+          <w:szCs w:val="24"/>
+        </w:rPr>
+        <w:t xml:space="preserve"> 80 --timeout 2000</w:t>
+      </w:r>
+    </w:p>
+    <w:p>
+      <w:pPr>
+        <w:pStyle w:val="NormalWeb"/>
+        <w:shd w:val="clear" w:color="auto" w:fill="FFFFFF"/>
+        <w:spacing w:before="0" w:beforeAutospacing="0"/>
+        <w:rPr>
+          <w:rFonts w:ascii="Formular" w:hAnsi="Formular"/>
+          <w:color w:val="212529"/>
+          <w:sz w:val="29"/>
+          <w:szCs w:val="29"/>
+        </w:rPr>
+      </w:pPr>
+      <w:r>
+        <w:rPr>
+          <w:rFonts w:ascii="Formular" w:hAnsi="Formular"/>
+          <w:color w:val="212529"/>
+          <w:sz w:val="29"/>
+          <w:szCs w:val="29"/>
+        </w:rPr>
+        <w:t>(or)</w:t>
+      </w:r>
+    </w:p>
+    <w:p>
+      <w:pPr>
+        <w:pStyle w:val="HTMLPreformatted"/>
+        <w:shd w:val="clear" w:color="auto" w:fill="FFFFFF"/>
+        <w:rPr>
+          <w:rStyle w:val="HTMLCode"/>
+          <w:rFonts w:ascii="Consolas" w:hAnsi="Consolas"/>
+          <w:color w:val="FF0000"/>
+          <w:sz w:val="24"/>
+          <w:szCs w:val="24"/>
+        </w:rPr>
+      </w:pPr>
+      <w:r>
+        <w:rPr>
+          <w:rStyle w:val="HTMLCode"/>
+          <w:rFonts w:ascii="Consolas" w:hAnsi="Consolas"/>
+          <w:color w:val="FF0000"/>
+          <w:sz w:val="24"/>
+          <w:szCs w:val="24"/>
+        </w:rPr>
+        <w:t xml:space="preserve">~ </w:t>
+      </w:r>
+      <w:proofErr w:type="spellStart"/>
+      <w:r>
+        <w:rPr>
+          <w:rStyle w:val="HTMLCode"/>
+          <w:rFonts w:ascii="Consolas" w:hAnsi="Consolas"/>
+          <w:color w:val="FF0000"/>
+          <w:sz w:val="24"/>
+          <w:szCs w:val="24"/>
+        </w:rPr>
+        <w:t>sudo</w:t>
+      </w:r>
+      <w:proofErr w:type="spellEnd"/>
+      <w:r>
+        <w:rPr>
+          <w:rStyle w:val="HTMLCode"/>
+          <w:rFonts w:ascii="Consolas" w:hAnsi="Consolas"/>
+          <w:color w:val="FF0000"/>
+          <w:sz w:val="24"/>
+          <w:szCs w:val="24"/>
+        </w:rPr>
+        <w:t xml:space="preserve"> amazon-</w:t>
+      </w:r>
+      <w:proofErr w:type="spellStart"/>
+      <w:r>
+        <w:rPr>
+          <w:rStyle w:val="HTMLCode"/>
+          <w:rFonts w:ascii="Consolas" w:hAnsi="Consolas"/>
+          <w:color w:val="FF0000"/>
+          <w:sz w:val="24"/>
+          <w:szCs w:val="24"/>
+        </w:rPr>
+        <w:t>linux</w:t>
+      </w:r>
+      <w:proofErr w:type="spellEnd"/>
+      <w:r>
+        <w:rPr>
+          <w:rStyle w:val="HTMLCode"/>
+          <w:rFonts w:ascii="Consolas" w:hAnsi="Consolas"/>
+          <w:color w:val="FF0000"/>
+          <w:sz w:val="24"/>
+          <w:szCs w:val="24"/>
+        </w:rPr>
+        <w:t xml:space="preserve">-extras install </w:t>
+      </w:r>
+      <w:proofErr w:type="spellStart"/>
+      <w:r>
+        <w:rPr>
+          <w:rStyle w:val="HTMLCode"/>
+          <w:rFonts w:ascii="Consolas" w:hAnsi="Consolas"/>
+          <w:color w:val="FF0000"/>
+          <w:sz w:val="24"/>
+          <w:szCs w:val="24"/>
+        </w:rPr>
+        <w:t>epel</w:t>
+      </w:r>
+      <w:proofErr w:type="spellEnd"/>
+      <w:r>
+        <w:rPr>
+          <w:rStyle w:val="HTMLCode"/>
+          <w:rFonts w:ascii="Consolas" w:hAnsi="Consolas"/>
+          <w:color w:val="FF0000"/>
+          <w:sz w:val="24"/>
+          <w:szCs w:val="24"/>
+        </w:rPr>
+        <w:t xml:space="preserve"> -y</w:t>
+      </w:r>
+    </w:p>
+    <w:p>
+      <w:pPr>
+        <w:pStyle w:val="HTMLPreformatted"/>
+        <w:shd w:val="clear" w:color="auto" w:fill="FFFFFF"/>
+        <w:rPr>
+          <w:rStyle w:val="HTMLCode"/>
+          <w:rFonts w:ascii="Consolas" w:hAnsi="Consolas"/>
+          <w:color w:val="FF0000"/>
+          <w:sz w:val="24"/>
+          <w:szCs w:val="24"/>
+        </w:rPr>
+      </w:pPr>
+      <w:r>
+        <w:rPr>
+          <w:rStyle w:val="HTMLCode"/>
+          <w:rFonts w:ascii="Consolas" w:hAnsi="Consolas"/>
+          <w:color w:val="FF0000"/>
+          <w:sz w:val="24"/>
+          <w:szCs w:val="24"/>
+        </w:rPr>
+        <w:t xml:space="preserve">~ </w:t>
+      </w:r>
+      <w:proofErr w:type="spellStart"/>
+      <w:r>
+        <w:rPr>
+          <w:rStyle w:val="HTMLCode"/>
+          <w:rFonts w:ascii="Consolas" w:hAnsi="Consolas"/>
+          <w:color w:val="FF0000"/>
+          <w:sz w:val="24"/>
+          <w:szCs w:val="24"/>
+        </w:rPr>
+        <w:t>sudo</w:t>
+      </w:r>
+      <w:proofErr w:type="spellEnd"/>
+      <w:r>
+        <w:rPr>
+          <w:rStyle w:val="HTMLCode"/>
+          <w:rFonts w:ascii="Consolas" w:hAnsi="Consolas"/>
+          <w:color w:val="FF0000"/>
+          <w:sz w:val="24"/>
+          <w:szCs w:val="24"/>
+        </w:rPr>
+        <w:t xml:space="preserve"> yum install -y stress</w:t>
+      </w:r>
+    </w:p>
+    <w:p>
+      <w:pPr>
+        <w:pStyle w:val="HTMLPreformatted"/>
+        <w:shd w:val="clear" w:color="auto" w:fill="FFFFFF"/>
+        <w:rPr>
+          <w:rStyle w:val="HTMLCode"/>
+          <w:rFonts w:ascii="Consolas" w:hAnsi="Consolas"/>
+          <w:color w:val="FF0000"/>
+          <w:sz w:val="24"/>
+          <w:szCs w:val="24"/>
+        </w:rPr>
+      </w:pPr>
+      <w:r>
+        <w:rPr>
+          <w:rStyle w:val="HTMLCode"/>
+          <w:rFonts w:ascii="Consolas" w:hAnsi="Consolas"/>
+          <w:color w:val="FF0000"/>
+          <w:sz w:val="24"/>
+          <w:szCs w:val="24"/>
+        </w:rPr>
+        <w:t xml:space="preserve">~ </w:t>
+      </w:r>
+      <w:r>
+        <w:rPr>
+          <w:rStyle w:val="HTMLCode"/>
+          <w:rFonts w:ascii="Consolas" w:hAnsi="Consolas"/>
+          <w:color w:val="FF0000"/>
+          <w:sz w:val="24"/>
+          <w:szCs w:val="24"/>
+        </w:rPr>
+        <w:t>stress --</w:t>
+      </w:r>
+      <w:proofErr w:type="spellStart"/>
+      <w:r>
+        <w:rPr>
+          <w:rStyle w:val="HTMLCode"/>
+          <w:rFonts w:ascii="Consolas" w:hAnsi="Consolas"/>
+          <w:color w:val="FF0000"/>
+          <w:sz w:val="24"/>
+          <w:szCs w:val="24"/>
+        </w:rPr>
+        <w:t>cpu</w:t>
+      </w:r>
+      <w:proofErr w:type="spellEnd"/>
+      <w:r>
+        <w:rPr>
+          <w:rStyle w:val="HTMLCode"/>
+          <w:rFonts w:ascii="Consolas" w:hAnsi="Consolas"/>
+          <w:color w:val="FF0000"/>
+          <w:sz w:val="24"/>
+          <w:szCs w:val="24"/>
+        </w:rPr>
+        <w:t xml:space="preserve"> 80 --timeout 20000</w:t>
+      </w:r>
+    </w:p>
+    <w:p>
+      <w:pPr>
+        <w:pStyle w:val="HTMLPreformatted"/>
+        <w:shd w:val="clear" w:color="auto" w:fill="FFFFFF"/>
+        <w:rPr>
+          <w:rStyle w:val="HTMLCode"/>
+          <w:rFonts w:ascii="Consolas" w:hAnsi="Consolas"/>
+          <w:color w:val="FF0000"/>
+          <w:sz w:val="24"/>
+          <w:szCs w:val="24"/>
+        </w:rPr>
+      </w:pPr>
+    </w:p>
+    <w:p>
+      <w:pPr>
+        <w:pStyle w:val="NormalWeb"/>
+        <w:numPr>
+          <w:ilvl w:val="0"/>
+          <w:numId w:val="5"/>
+        </w:numPr>
+        <w:shd w:val="clear" w:color="auto" w:fill="FFFFFF"/>
+        <w:spacing w:before="0" w:beforeAutospacing="0"/>
+        <w:rPr>
+          <w:rFonts w:ascii="Formular" w:hAnsi="Formular"/>
+          <w:color w:val="212529"/>
+        </w:rPr>
+      </w:pPr>
+      <w:r>
+        <w:rPr>
+          <w:rFonts w:ascii="Formular" w:hAnsi="Formular"/>
+          <w:color w:val="212529"/>
+        </w:rPr>
+        <w:t>Stress tool will start to increase the CPU usage of the instance.</w:t>
+      </w:r>
+    </w:p>
+    <w:p>
+      <w:pPr>
+        <w:pStyle w:val="NormalWeb"/>
+        <w:numPr>
+          <w:ilvl w:val="0"/>
+          <w:numId w:val="5"/>
+        </w:numPr>
+        <w:shd w:val="clear" w:color="auto" w:fill="FFFFFF"/>
+        <w:spacing w:before="0" w:beforeAutospacing="0"/>
+        <w:rPr>
+          <w:rFonts w:ascii="Formular" w:hAnsi="Formular"/>
+          <w:color w:val="212529"/>
+        </w:rPr>
+      </w:pPr>
+      <w:r>
+        <w:rPr>
+          <w:rFonts w:ascii="Formular" w:hAnsi="Formular"/>
+          <w:color w:val="212529"/>
+        </w:rPr>
+        <w:t>Do the same process for the other running instances if needed. The CPU utilization will gradually increase.</w:t>
+      </w:r>
+    </w:p>
+    <w:p>
+      <w:pPr>
+        <w:pStyle w:val="NormalWeb"/>
+        <w:numPr>
+          <w:ilvl w:val="0"/>
+          <w:numId w:val="5"/>
+        </w:numPr>
+        <w:shd w:val="clear" w:color="auto" w:fill="FFFFFF"/>
+        <w:spacing w:before="0" w:beforeAutospacing="0"/>
+        <w:rPr>
+          <w:rFonts w:ascii="Formular" w:hAnsi="Formular"/>
+          <w:color w:val="212529"/>
+        </w:rPr>
+      </w:pPr>
+      <w:r>
+        <w:rPr>
+          <w:rFonts w:ascii="Formular" w:hAnsi="Formular"/>
+          <w:color w:val="212529"/>
+        </w:rPr>
+        <w:t>Wait for a while to see the results.</w:t>
+      </w:r>
+    </w:p>
+    <w:p>
+      <w:pPr>
+        <w:pStyle w:val="Heading2"/>
+        <w:shd w:val="clear" w:color="auto" w:fill="FFFFFF"/>
+        <w:spacing w:before="0" w:beforeAutospacing="0"/>
+        <w:rPr>
+          <w:rFonts w:ascii="Formular" w:hAnsi="Formular"/>
+          <w:b w:val="0"/>
+          <w:bCs w:val="0"/>
+          <w:sz w:val="24"/>
+          <w:szCs w:val="24"/>
+        </w:rPr>
+      </w:pPr>
     </w:p>
     <w:p>
       <w:pPr>
@@ -1243,6 +2250,304 @@
 <file path=word/numbering.xml><?xml version="1.0" encoding="utf-8"?>
 <w:numbering xmlns:wpc="http://schemas.microsoft.com/office/word/2010/wordprocessingCanvas" xmlns:cx="http://schemas.microsoft.com/office/drawing/2014/chartex" xmlns:cx1="http://schemas.microsoft.com/office/drawing/2015/9/8/chartex" xmlns:cx2="http://schemas.microsoft.com/office/drawing/2015/10/21/chartex" xmlns:cx3="http://schemas.microsoft.com/office/drawing/2016/5/9/chartex" xmlns:cx4="http://schemas.microsoft.com/office/drawing/2016/5/10/chartex" xmlns:cx5="http://schemas.microsoft.com/office/drawing/2016/5/11/chartex" xmlns:cx6="http://schemas.microsoft.com/office/drawing/2016/5/12/chartex" xmlns:cx7="http://schemas.microsoft.com/office/drawing/2016/5/13/chartex" xmlns:cx8="http://schemas.microsoft.com/office/drawing/2016/5/14/chartex" xmlns:mc="http://schemas.openxmlformats.org/markup-compatibility/2006" xmlns:aink="http://schemas.microsoft.com/office/drawing/2016/ink" xmlns:am3d="http://schemas.microsoft.com/office/drawing/2017/model3d" xmlns:o="urn:schemas-microsoft-com:office:office" xmlns:r="http://schemas.openxmlformats.org/officeDocument/2006/relationships" xmlns:m="http://schemas.openxmlformats.org/officeDocument/2006/math" xmlns:v="urn:schemas-microsoft-com:vml" xmlns:wp14="http://schemas.microsoft.com/office/word/2010/wordprocessingDrawing" xmlns:wp="http://schemas.openxmlformats.org/drawingml/2006/wordprocessingDrawing" xmlns:w10="urn:schemas-microsoft-com:office:word" xmlns:w="http://schemas.openxmlformats.org/wordprocessingml/2006/main" xmlns:w14="http://schemas.microsoft.com/office/word/2010/wordml" xmlns:w15="http://schemas.microsoft.com/office/word/2012/wordml" xmlns:w16cex="http://schemas.microsoft.com/office/word/2018/wordml/cex" xmlns:w16cid="http://schemas.microsoft.com/office/word/2016/wordml/cid" xmlns:w16="http://schemas.microsoft.com/office/word/2018/wordml" xmlns:w16sdtdh="http://schemas.microsoft.com/office/word/2020/wordml/sdtdatahash" xmlns:w16se="http://schemas.microsoft.com/office/word/2015/wordml/symex" xmlns:wpg="http://schemas.microsoft.com/office/word/2010/wordprocessingGroup" xmlns:wpi="http://schemas.microsoft.com/office/word/2010/wordprocessingInk" xmlns:wne="http://schemas.microsoft.com/office/word/2006/wordml" xmlns:wps="http://schemas.microsoft.com/office/word/2010/wordprocessingShape" mc:Ignorable="w14 w15 w16se w16cid w16 w16cex w16sdtdh wp14">
   <w:abstractNum w:abstractNumId="0" w15:restartNumberingAfterBreak="0">
+    <w:nsid w:val="0AB62086"/>
+    <w:multiLevelType w:val="multilevel"/>
+    <w:tmpl w:val="C892256C"/>
+    <w:lvl w:ilvl="0">
+      <w:start w:val="1"/>
+      <w:numFmt w:val="bullet"/>
+      <w:lvlText w:val=""/>
+      <w:lvlJc w:val="left"/>
+      <w:pPr>
+        <w:tabs>
+          <w:tab w:val="num" w:pos="720"/>
+        </w:tabs>
+        <w:ind w:left="720" w:hanging="360"/>
+      </w:pPr>
+      <w:rPr>
+        <w:rFonts w:ascii="Symbol" w:hAnsi="Symbol" w:hint="default"/>
+        <w:sz w:val="20"/>
+      </w:rPr>
+    </w:lvl>
+    <w:lvl w:ilvl="1" w:tentative="1">
+      <w:start w:val="1"/>
+      <w:numFmt w:val="bullet"/>
+      <w:lvlText w:val="o"/>
+      <w:lvlJc w:val="left"/>
+      <w:pPr>
+        <w:tabs>
+          <w:tab w:val="num" w:pos="1440"/>
+        </w:tabs>
+        <w:ind w:left="1440" w:hanging="360"/>
+      </w:pPr>
+      <w:rPr>
+        <w:rFonts w:ascii="Courier New" w:hAnsi="Courier New" w:hint="default"/>
+        <w:sz w:val="20"/>
+      </w:rPr>
+    </w:lvl>
+    <w:lvl w:ilvl="2" w:tentative="1">
+      <w:start w:val="1"/>
+      <w:numFmt w:val="bullet"/>
+      <w:lvlText w:val=""/>
+      <w:lvlJc w:val="left"/>
+      <w:pPr>
+        <w:tabs>
+          <w:tab w:val="num" w:pos="2160"/>
+        </w:tabs>
+        <w:ind w:left="2160" w:hanging="360"/>
+      </w:pPr>
+      <w:rPr>
+        <w:rFonts w:ascii="Wingdings" w:hAnsi="Wingdings" w:hint="default"/>
+        <w:sz w:val="20"/>
+      </w:rPr>
+    </w:lvl>
+    <w:lvl w:ilvl="3" w:tentative="1">
+      <w:start w:val="1"/>
+      <w:numFmt w:val="bullet"/>
+      <w:lvlText w:val=""/>
+      <w:lvlJc w:val="left"/>
+      <w:pPr>
+        <w:tabs>
+          <w:tab w:val="num" w:pos="2880"/>
+        </w:tabs>
+        <w:ind w:left="2880" w:hanging="360"/>
+      </w:pPr>
+      <w:rPr>
+        <w:rFonts w:ascii="Wingdings" w:hAnsi="Wingdings" w:hint="default"/>
+        <w:sz w:val="20"/>
+      </w:rPr>
+    </w:lvl>
+    <w:lvl w:ilvl="4" w:tentative="1">
+      <w:start w:val="1"/>
+      <w:numFmt w:val="bullet"/>
+      <w:lvlText w:val=""/>
+      <w:lvlJc w:val="left"/>
+      <w:pPr>
+        <w:tabs>
+          <w:tab w:val="num" w:pos="3600"/>
+        </w:tabs>
+        <w:ind w:left="3600" w:hanging="360"/>
+      </w:pPr>
+      <w:rPr>
+        <w:rFonts w:ascii="Wingdings" w:hAnsi="Wingdings" w:hint="default"/>
+        <w:sz w:val="20"/>
+      </w:rPr>
+    </w:lvl>
+    <w:lvl w:ilvl="5" w:tentative="1">
+      <w:start w:val="1"/>
+      <w:numFmt w:val="bullet"/>
+      <w:lvlText w:val=""/>
+      <w:lvlJc w:val="left"/>
+      <w:pPr>
+        <w:tabs>
+          <w:tab w:val="num" w:pos="4320"/>
+        </w:tabs>
+        <w:ind w:left="4320" w:hanging="360"/>
+      </w:pPr>
+      <w:rPr>
+        <w:rFonts w:ascii="Wingdings" w:hAnsi="Wingdings" w:hint="default"/>
+        <w:sz w:val="20"/>
+      </w:rPr>
+    </w:lvl>
+    <w:lvl w:ilvl="6" w:tentative="1">
+      <w:start w:val="1"/>
+      <w:numFmt w:val="bullet"/>
+      <w:lvlText w:val=""/>
+      <w:lvlJc w:val="left"/>
+      <w:pPr>
+        <w:tabs>
+          <w:tab w:val="num" w:pos="5040"/>
+        </w:tabs>
+        <w:ind w:left="5040" w:hanging="360"/>
+      </w:pPr>
+      <w:rPr>
+        <w:rFonts w:ascii="Wingdings" w:hAnsi="Wingdings" w:hint="default"/>
+        <w:sz w:val="20"/>
+      </w:rPr>
+    </w:lvl>
+    <w:lvl w:ilvl="7" w:tentative="1">
+      <w:start w:val="1"/>
+      <w:numFmt w:val="bullet"/>
+      <w:lvlText w:val=""/>
+      <w:lvlJc w:val="left"/>
+      <w:pPr>
+        <w:tabs>
+          <w:tab w:val="num" w:pos="5760"/>
+        </w:tabs>
+        <w:ind w:left="5760" w:hanging="360"/>
+      </w:pPr>
+      <w:rPr>
+        <w:rFonts w:ascii="Wingdings" w:hAnsi="Wingdings" w:hint="default"/>
+        <w:sz w:val="20"/>
+      </w:rPr>
+    </w:lvl>
+    <w:lvl w:ilvl="8" w:tentative="1">
+      <w:start w:val="1"/>
+      <w:numFmt w:val="bullet"/>
+      <w:lvlText w:val=""/>
+      <w:lvlJc w:val="left"/>
+      <w:pPr>
+        <w:tabs>
+          <w:tab w:val="num" w:pos="6480"/>
+        </w:tabs>
+        <w:ind w:left="6480" w:hanging="360"/>
+      </w:pPr>
+      <w:rPr>
+        <w:rFonts w:ascii="Wingdings" w:hAnsi="Wingdings" w:hint="default"/>
+        <w:sz w:val="20"/>
+      </w:rPr>
+    </w:lvl>
+  </w:abstractNum>
+  <w:abstractNum w:abstractNumId="1" w15:restartNumberingAfterBreak="0">
+    <w:nsid w:val="0C4B52C5"/>
+    <w:multiLevelType w:val="multilevel"/>
+    <w:tmpl w:val="325E9EC6"/>
+    <w:lvl w:ilvl="0">
+      <w:start w:val="1"/>
+      <w:numFmt w:val="bullet"/>
+      <w:lvlText w:val=""/>
+      <w:lvlJc w:val="left"/>
+      <w:pPr>
+        <w:tabs>
+          <w:tab w:val="num" w:pos="720"/>
+        </w:tabs>
+        <w:ind w:left="720" w:hanging="360"/>
+      </w:pPr>
+      <w:rPr>
+        <w:rFonts w:ascii="Symbol" w:hAnsi="Symbol" w:hint="default"/>
+        <w:sz w:val="20"/>
+      </w:rPr>
+    </w:lvl>
+    <w:lvl w:ilvl="1" w:tentative="1">
+      <w:start w:val="1"/>
+      <w:numFmt w:val="bullet"/>
+      <w:lvlText w:val="o"/>
+      <w:lvlJc w:val="left"/>
+      <w:pPr>
+        <w:tabs>
+          <w:tab w:val="num" w:pos="1440"/>
+        </w:tabs>
+        <w:ind w:left="1440" w:hanging="360"/>
+      </w:pPr>
+      <w:rPr>
+        <w:rFonts w:ascii="Courier New" w:hAnsi="Courier New" w:hint="default"/>
+        <w:sz w:val="20"/>
+      </w:rPr>
+    </w:lvl>
+    <w:lvl w:ilvl="2" w:tentative="1">
+      <w:start w:val="1"/>
+      <w:numFmt w:val="bullet"/>
+      <w:lvlText w:val=""/>
+      <w:lvlJc w:val="left"/>
+      <w:pPr>
+        <w:tabs>
+          <w:tab w:val="num" w:pos="2160"/>
+        </w:tabs>
+        <w:ind w:left="2160" w:hanging="360"/>
+      </w:pPr>
+      <w:rPr>
+        <w:rFonts w:ascii="Wingdings" w:hAnsi="Wingdings" w:hint="default"/>
+        <w:sz w:val="20"/>
+      </w:rPr>
+    </w:lvl>
+    <w:lvl w:ilvl="3" w:tentative="1">
+      <w:start w:val="1"/>
+      <w:numFmt w:val="bullet"/>
+      <w:lvlText w:val=""/>
+      <w:lvlJc w:val="left"/>
+      <w:pPr>
+        <w:tabs>
+          <w:tab w:val="num" w:pos="2880"/>
+        </w:tabs>
+        <w:ind w:left="2880" w:hanging="360"/>
+      </w:pPr>
+      <w:rPr>
+        <w:rFonts w:ascii="Wingdings" w:hAnsi="Wingdings" w:hint="default"/>
+        <w:sz w:val="20"/>
+      </w:rPr>
+    </w:lvl>
+    <w:lvl w:ilvl="4" w:tentative="1">
+      <w:start w:val="1"/>
+      <w:numFmt w:val="bullet"/>
+      <w:lvlText w:val=""/>
+      <w:lvlJc w:val="left"/>
+      <w:pPr>
+        <w:tabs>
+          <w:tab w:val="num" w:pos="3600"/>
+        </w:tabs>
+        <w:ind w:left="3600" w:hanging="360"/>
+      </w:pPr>
+      <w:rPr>
+        <w:rFonts w:ascii="Wingdings" w:hAnsi="Wingdings" w:hint="default"/>
+        <w:sz w:val="20"/>
+      </w:rPr>
+    </w:lvl>
+    <w:lvl w:ilvl="5" w:tentative="1">
+      <w:start w:val="1"/>
+      <w:numFmt w:val="bullet"/>
+      <w:lvlText w:val=""/>
+      <w:lvlJc w:val="left"/>
+      <w:pPr>
+        <w:tabs>
+          <w:tab w:val="num" w:pos="4320"/>
+        </w:tabs>
+        <w:ind w:left="4320" w:hanging="360"/>
+      </w:pPr>
+      <w:rPr>
+        <w:rFonts w:ascii="Wingdings" w:hAnsi="Wingdings" w:hint="default"/>
+        <w:sz w:val="20"/>
+      </w:rPr>
+    </w:lvl>
+    <w:lvl w:ilvl="6" w:tentative="1">
+      <w:start w:val="1"/>
+      <w:numFmt w:val="bullet"/>
+      <w:lvlText w:val=""/>
+      <w:lvlJc w:val="left"/>
+      <w:pPr>
+        <w:tabs>
+          <w:tab w:val="num" w:pos="5040"/>
+        </w:tabs>
+        <w:ind w:left="5040" w:hanging="360"/>
+      </w:pPr>
+      <w:rPr>
+        <w:rFonts w:ascii="Wingdings" w:hAnsi="Wingdings" w:hint="default"/>
+        <w:sz w:val="20"/>
+      </w:rPr>
+    </w:lvl>
+    <w:lvl w:ilvl="7" w:tentative="1">
+      <w:start w:val="1"/>
+      <w:numFmt w:val="bullet"/>
+      <w:lvlText w:val=""/>
+      <w:lvlJc w:val="left"/>
+      <w:pPr>
+        <w:tabs>
+          <w:tab w:val="num" w:pos="5760"/>
+        </w:tabs>
+        <w:ind w:left="5760" w:hanging="360"/>
+      </w:pPr>
+      <w:rPr>
+        <w:rFonts w:ascii="Wingdings" w:hAnsi="Wingdings" w:hint="default"/>
+        <w:sz w:val="20"/>
+      </w:rPr>
+    </w:lvl>
+    <w:lvl w:ilvl="8" w:tentative="1">
+      <w:start w:val="1"/>
+      <w:numFmt w:val="bullet"/>
+      <w:lvlText w:val=""/>
+      <w:lvlJc w:val="left"/>
+      <w:pPr>
+        <w:tabs>
+          <w:tab w:val="num" w:pos="6480"/>
+        </w:tabs>
+        <w:ind w:left="6480" w:hanging="360"/>
+      </w:pPr>
+      <w:rPr>
+        <w:rFonts w:ascii="Wingdings" w:hAnsi="Wingdings" w:hint="default"/>
+        <w:sz w:val="20"/>
+      </w:rPr>
+    </w:lvl>
+  </w:abstractNum>
+  <w:abstractNum w:abstractNumId="2" w15:restartNumberingAfterBreak="0">
     <w:nsid w:val="23B21707"/>
     <w:multiLevelType w:val="multilevel"/>
     <w:tmpl w:val="52A88EF6"/>
@@ -1391,7 +2696,7 @@
       </w:rPr>
     </w:lvl>
   </w:abstractNum>
-  <w:abstractNum w:abstractNumId="1" w15:restartNumberingAfterBreak="0">
+  <w:abstractNum w:abstractNumId="3" w15:restartNumberingAfterBreak="0">
     <w:nsid w:val="557246A4"/>
     <w:multiLevelType w:val="hybridMultilevel"/>
     <w:tmpl w:val="221AA67E"/>
@@ -1504,11 +2809,169 @@
       </w:rPr>
     </w:lvl>
   </w:abstractNum>
+  <w:abstractNum w:abstractNumId="4" w15:restartNumberingAfterBreak="0">
+    <w:nsid w:val="74BD52FA"/>
+    <w:multiLevelType w:val="multilevel"/>
+    <w:tmpl w:val="F9F0FDE6"/>
+    <w:lvl w:ilvl="0">
+      <w:start w:val="1"/>
+      <w:numFmt w:val="bullet"/>
+      <w:lvlText w:val=""/>
+      <w:lvlJc w:val="left"/>
+      <w:pPr>
+        <w:tabs>
+          <w:tab w:val="num" w:pos="720"/>
+        </w:tabs>
+        <w:ind w:left="720" w:hanging="360"/>
+      </w:pPr>
+      <w:rPr>
+        <w:rFonts w:ascii="Symbol" w:hAnsi="Symbol" w:hint="default"/>
+        <w:sz w:val="20"/>
+      </w:rPr>
+    </w:lvl>
+    <w:lvl w:ilvl="1" w:tentative="1">
+      <w:start w:val="1"/>
+      <w:numFmt w:val="bullet"/>
+      <w:lvlText w:val="o"/>
+      <w:lvlJc w:val="left"/>
+      <w:pPr>
+        <w:tabs>
+          <w:tab w:val="num" w:pos="1440"/>
+        </w:tabs>
+        <w:ind w:left="1440" w:hanging="360"/>
+      </w:pPr>
+      <w:rPr>
+        <w:rFonts w:ascii="Courier New" w:hAnsi="Courier New" w:hint="default"/>
+        <w:sz w:val="20"/>
+      </w:rPr>
+    </w:lvl>
+    <w:lvl w:ilvl="2" w:tentative="1">
+      <w:start w:val="1"/>
+      <w:numFmt w:val="bullet"/>
+      <w:lvlText w:val=""/>
+      <w:lvlJc w:val="left"/>
+      <w:pPr>
+        <w:tabs>
+          <w:tab w:val="num" w:pos="2160"/>
+        </w:tabs>
+        <w:ind w:left="2160" w:hanging="360"/>
+      </w:pPr>
+      <w:rPr>
+        <w:rFonts w:ascii="Wingdings" w:hAnsi="Wingdings" w:hint="default"/>
+        <w:sz w:val="20"/>
+      </w:rPr>
+    </w:lvl>
+    <w:lvl w:ilvl="3" w:tentative="1">
+      <w:start w:val="1"/>
+      <w:numFmt w:val="bullet"/>
+      <w:lvlText w:val=""/>
+      <w:lvlJc w:val="left"/>
+      <w:pPr>
+        <w:tabs>
+          <w:tab w:val="num" w:pos="2880"/>
+        </w:tabs>
+        <w:ind w:left="2880" w:hanging="360"/>
+      </w:pPr>
+      <w:rPr>
+        <w:rFonts w:ascii="Wingdings" w:hAnsi="Wingdings" w:hint="default"/>
+        <w:sz w:val="20"/>
+      </w:rPr>
+    </w:lvl>
+    <w:lvl w:ilvl="4" w:tentative="1">
+      <w:start w:val="1"/>
+      <w:numFmt w:val="bullet"/>
+      <w:lvlText w:val=""/>
+      <w:lvlJc w:val="left"/>
+      <w:pPr>
+        <w:tabs>
+          <w:tab w:val="num" w:pos="3600"/>
+        </w:tabs>
+        <w:ind w:left="3600" w:hanging="360"/>
+      </w:pPr>
+      <w:rPr>
+        <w:rFonts w:ascii="Wingdings" w:hAnsi="Wingdings" w:hint="default"/>
+        <w:sz w:val="20"/>
+      </w:rPr>
+    </w:lvl>
+    <w:lvl w:ilvl="5" w:tentative="1">
+      <w:start w:val="1"/>
+      <w:numFmt w:val="bullet"/>
+      <w:lvlText w:val=""/>
+      <w:lvlJc w:val="left"/>
+      <w:pPr>
+        <w:tabs>
+          <w:tab w:val="num" w:pos="4320"/>
+        </w:tabs>
+        <w:ind w:left="4320" w:hanging="360"/>
+      </w:pPr>
+      <w:rPr>
+        <w:rFonts w:ascii="Wingdings" w:hAnsi="Wingdings" w:hint="default"/>
+        <w:sz w:val="20"/>
+      </w:rPr>
+    </w:lvl>
+    <w:lvl w:ilvl="6" w:tentative="1">
+      <w:start w:val="1"/>
+      <w:numFmt w:val="bullet"/>
+      <w:lvlText w:val=""/>
+      <w:lvlJc w:val="left"/>
+      <w:pPr>
+        <w:tabs>
+          <w:tab w:val="num" w:pos="5040"/>
+        </w:tabs>
+        <w:ind w:left="5040" w:hanging="360"/>
+      </w:pPr>
+      <w:rPr>
+        <w:rFonts w:ascii="Wingdings" w:hAnsi="Wingdings" w:hint="default"/>
+        <w:sz w:val="20"/>
+      </w:rPr>
+    </w:lvl>
+    <w:lvl w:ilvl="7" w:tentative="1">
+      <w:start w:val="1"/>
+      <w:numFmt w:val="bullet"/>
+      <w:lvlText w:val=""/>
+      <w:lvlJc w:val="left"/>
+      <w:pPr>
+        <w:tabs>
+          <w:tab w:val="num" w:pos="5760"/>
+        </w:tabs>
+        <w:ind w:left="5760" w:hanging="360"/>
+      </w:pPr>
+      <w:rPr>
+        <w:rFonts w:ascii="Wingdings" w:hAnsi="Wingdings" w:hint="default"/>
+        <w:sz w:val="20"/>
+      </w:rPr>
+    </w:lvl>
+    <w:lvl w:ilvl="8" w:tentative="1">
+      <w:start w:val="1"/>
+      <w:numFmt w:val="bullet"/>
+      <w:lvlText w:val=""/>
+      <w:lvlJc w:val="left"/>
+      <w:pPr>
+        <w:tabs>
+          <w:tab w:val="num" w:pos="6480"/>
+        </w:tabs>
+        <w:ind w:left="6480" w:hanging="360"/>
+      </w:pPr>
+      <w:rPr>
+        <w:rFonts w:ascii="Wingdings" w:hAnsi="Wingdings" w:hint="default"/>
+        <w:sz w:val="20"/>
+      </w:rPr>
+    </w:lvl>
+  </w:abstractNum>
   <w:num w:numId="1">
-    <w:abstractNumId w:val="1"/>
+    <w:abstractNumId w:val="3"/>
   </w:num>
   <w:num w:numId="2">
+    <w:abstractNumId w:val="2"/>
+  </w:num>
+  <w:num w:numId="3">
     <w:abstractNumId w:val="0"/>
+  </w:num>
+  <w:num w:numId="4">
+    <w:abstractNumId w:val="4"/>
+  </w:num>
+  <w:num w:numId="5">
+    <w:abstractNumId w:val="1"/>
   </w:num>
 </w:numbering>
 </file>
@@ -2044,6 +3507,70 @@
       <w:lang w:val="en-US"/>
     </w:rPr>
   </w:style>
+  <w:style w:type="paragraph" w:styleId="HTMLPreformatted">
+    <w:name w:val="HTML Preformatted"/>
+    <w:basedOn w:val="Normal"/>
+    <w:link w:val="HTMLPreformattedChar"/>
+    <w:uiPriority w:val="99"/>
+    <w:semiHidden/>
+    <w:unhideWhenUsed/>
+    <w:rsid w:val="0025337C"/>
+    <w:pPr>
+      <w:tabs>
+        <w:tab w:val="left" w:pos="916"/>
+        <w:tab w:val="left" w:pos="1832"/>
+        <w:tab w:val="left" w:pos="2748"/>
+        <w:tab w:val="left" w:pos="3664"/>
+        <w:tab w:val="left" w:pos="4580"/>
+        <w:tab w:val="left" w:pos="5496"/>
+        <w:tab w:val="left" w:pos="6412"/>
+        <w:tab w:val="left" w:pos="7328"/>
+        <w:tab w:val="left" w:pos="8244"/>
+        <w:tab w:val="left" w:pos="9160"/>
+        <w:tab w:val="left" w:pos="10076"/>
+        <w:tab w:val="left" w:pos="10992"/>
+        <w:tab w:val="left" w:pos="11908"/>
+        <w:tab w:val="left" w:pos="12824"/>
+        <w:tab w:val="left" w:pos="13740"/>
+        <w:tab w:val="left" w:pos="14656"/>
+      </w:tabs>
+      <w:spacing w:after="0" w:line="240" w:lineRule="auto"/>
+    </w:pPr>
+    <w:rPr>
+      <w:rFonts w:ascii="Courier New" w:eastAsia="Times New Roman" w:hAnsi="Courier New" w:cs="Courier New"/>
+      <w:noProof w:val="0"/>
+      <w:sz w:val="20"/>
+      <w:szCs w:val="20"/>
+      <w:lang w:val="en-GB" w:eastAsia="en-GB"/>
+    </w:rPr>
+  </w:style>
+  <w:style w:type="character" w:customStyle="1" w:styleId="HTMLPreformattedChar">
+    <w:name w:val="HTML Preformatted Char"/>
+    <w:basedOn w:val="DefaultParagraphFont"/>
+    <w:link w:val="HTMLPreformatted"/>
+    <w:uiPriority w:val="99"/>
+    <w:semiHidden/>
+    <w:rsid w:val="0025337C"/>
+    <w:rPr>
+      <w:rFonts w:ascii="Courier New" w:eastAsia="Times New Roman" w:hAnsi="Courier New" w:cs="Courier New"/>
+      <w:sz w:val="20"/>
+      <w:szCs w:val="20"/>
+      <w:lang w:eastAsia="en-GB"/>
+    </w:rPr>
+  </w:style>
+  <w:style w:type="character" w:styleId="HTMLCode">
+    <w:name w:val="HTML Code"/>
+    <w:basedOn w:val="DefaultParagraphFont"/>
+    <w:uiPriority w:val="99"/>
+    <w:semiHidden/>
+    <w:unhideWhenUsed/>
+    <w:rsid w:val="0025337C"/>
+    <w:rPr>
+      <w:rFonts w:ascii="Courier New" w:eastAsia="Times New Roman" w:hAnsi="Courier New" w:cs="Courier New"/>
+      <w:sz w:val="20"/>
+      <w:szCs w:val="20"/>
+    </w:rPr>
+  </w:style>
 </w:styles>
 </file>
 

</xml_diff>